<commit_message>
More work on rmd chapter
</commit_message>
<xml_diff>
--- a/examples/penguins-report.docx
+++ b/examples/penguins-report.docx
@@ -23,6 +23,12 @@
       <w:r>
         <w:t xml:space="preserve">David</w:t>
       </w:r>
+      <w:r>
+        <w:t xml:space="preserve"> </w:t>
+      </w:r>
+      <w:r>
+        <w:t xml:space="preserve">Keyes</w:t>
+      </w:r>
     </w:p>
     <w:p>
       <w:pPr>
@@ -46,7 +52,20 @@
         <w:pStyle w:val="FirstParagraph"/>
       </w:pPr>
       <w:r>
-        <w:t xml:space="preserve">We are writing a report about the Palmer Penguins. These penguins are</w:t>
+        <w:t xml:space="preserve">We are writing a report about the</w:t>
+      </w:r>
+      <w:r>
+        <w:t xml:space="preserve"> </w:t>
+      </w:r>
+      <w:r>
+        <w:rPr>
+          <w:bCs/>
+          <w:b/>
+        </w:rPr>
+        <w:t xml:space="preserve">Palmer Penguins</w:t>
+      </w:r>
+      <w:r>
+        <w:t xml:space="preserve">. These penguins are</w:t>
       </w:r>
       <w:r>
         <w:t xml:space="preserve"> </w:t>
@@ -226,7 +245,7 @@
               <a:graphicData uri="http://schemas.openxmlformats.org/drawingml/2006/picture">
                 <pic:pic>
                   <pic:nvPicPr>
-                    <pic:cNvPr descr="penguins-report_files/figure-docx/unnamed-chunk-2-1.png" id="28" name="Picture"/>
+                    <pic:cNvPr descr="penguins-report_files/figure-docx/unnamed-chunk-7-1.png" id="28" name="Picture"/>
                     <pic:cNvPicPr>
                       <a:picLocks noChangeArrowheads="1" noChangeAspect="1"/>
                     </pic:cNvPicPr>
@@ -264,7 +283,7 @@
         <w:pStyle w:val="BodyText"/>
       </w:pPr>
       <w:r>
-        <w:t xml:space="preserve">The chart shows the distribution of bill lengths. The average bill length is 43.9219298.</w:t>
+        <w:t xml:space="preserve">The chart shows the distribution of bill lengths. The average bill length is 43.5412281 millimeters.</w:t>
       </w:r>
     </w:p>
     <w:bookmarkEnd w:id="29"/>

</xml_diff>

<commit_message>
Add all images to Rmd chapter
</commit_message>
<xml_diff>
--- a/examples/penguins-report.docx
+++ b/examples/penguins-report.docx
@@ -38,7 +38,7 @@
         <w:t xml:space="preserve">2023-01-12</w:t>
       </w:r>
     </w:p>
-    <w:bookmarkStart w:id="30" w:name="introduction"/>
+    <w:bookmarkStart w:id="24" w:name="introduction"/>
     <w:p>
       <w:pPr>
         <w:pStyle w:val="Heading1"/>
@@ -120,138 +120,44 @@
         <w:t xml:space="preserve">Chinstrap</w:t>
       </w:r>
     </w:p>
+    <w:bookmarkStart w:id="23" w:name="bill-length"/>
     <w:p>
       <w:pPr>
+        <w:pStyle w:val="Heading2"/>
+      </w:pPr>
+      <w:r>
+        <w:t xml:space="preserve">Bill Length</w:t>
+      </w:r>
+    </w:p>
+    <w:p>
+      <w:pPr>
         <w:pStyle w:val="FirstParagraph"/>
+      </w:pPr>
+      <w:r>
+        <w:t xml:space="preserve">We can make a histogram to see the distribution of bill lengths.</w:t>
+      </w:r>
+    </w:p>
+    <w:p>
+      <w:pPr>
+        <w:pStyle w:val="BodyText"/>
       </w:pPr>
       <w:r>
         <w:drawing>
           <wp:inline>
-            <wp:extent cx="5334000" cy="3182620"/>
+            <wp:extent cx="5334000" cy="4267200"/>
             <wp:effectExtent b="0" l="0" r="0" t="0"/>
             <wp:docPr descr="" title="" id="21" name="Picture"/>
             <a:graphic>
               <a:graphicData uri="http://schemas.openxmlformats.org/drawingml/2006/picture">
                 <pic:pic>
                   <pic:nvPicPr>
-                    <pic:cNvPr descr="penguins.png" id="22" name="Picture"/>
+                    <pic:cNvPr descr="penguins-report_files/figure-docx/unnamed-chunk-3-1.png" id="22" name="Picture"/>
                     <pic:cNvPicPr>
                       <a:picLocks noChangeArrowheads="1" noChangeAspect="1"/>
                     </pic:cNvPicPr>
                   </pic:nvPicPr>
                   <pic:blipFill>
                     <a:blip r:embed="rId20"/>
-                    <a:stretch>
-                      <a:fillRect/>
-                    </a:stretch>
-                  </pic:blipFill>
-                  <pic:spPr bwMode="auto">
-                    <a:xfrm>
-                      <a:off x="0" y="0"/>
-                      <a:ext cx="5334000" cy="3182620"/>
-                    </a:xfrm>
-                    <a:prstGeom prst="rect">
-                      <a:avLst/>
-                    </a:prstGeom>
-                    <a:noFill/>
-                    <a:ln w="9525">
-                      <a:noFill/>
-                      <a:headEnd/>
-                      <a:tailEnd/>
-                    </a:ln>
-                  </pic:spPr>
-                </pic:pic>
-              </a:graphicData>
-            </a:graphic>
-          </wp:inline>
-        </w:drawing>
-      </w:r>
-    </w:p>
-    <w:bookmarkStart w:id="29" w:name="bill-length"/>
-    <w:p>
-      <w:pPr>
-        <w:pStyle w:val="Heading2"/>
-      </w:pPr>
-      <w:r>
-        <w:t xml:space="preserve">Bill Length</w:t>
-      </w:r>
-    </w:p>
-    <w:p>
-      <w:pPr>
-        <w:pStyle w:val="FirstParagraph"/>
-      </w:pPr>
-      <w:r>
-        <w:drawing>
-          <wp:inline>
-            <wp:extent cx="1422278" cy="915497"/>
-            <wp:effectExtent b="0" l="0" r="0" t="0"/>
-            <wp:docPr descr="" title="" id="24" name="Picture"/>
-            <a:graphic>
-              <a:graphicData uri="http://schemas.openxmlformats.org/drawingml/2006/picture">
-                <pic:pic>
-                  <pic:nvPicPr>
-                    <pic:cNvPr descr="culmen_depth.png" id="25" name="Picture"/>
-                    <pic:cNvPicPr>
-                      <a:picLocks noChangeArrowheads="1" noChangeAspect="1"/>
-                    </pic:cNvPicPr>
-                  </pic:nvPicPr>
-                  <pic:blipFill>
-                    <a:blip r:embed="rId23"/>
-                    <a:stretch>
-                      <a:fillRect/>
-                    </a:stretch>
-                  </pic:blipFill>
-                  <pic:spPr bwMode="auto">
-                    <a:xfrm>
-                      <a:off x="0" y="0"/>
-                      <a:ext cx="1422278" cy="915497"/>
-                    </a:xfrm>
-                    <a:prstGeom prst="rect">
-                      <a:avLst/>
-                    </a:prstGeom>
-                    <a:noFill/>
-                    <a:ln w="9525">
-                      <a:noFill/>
-                      <a:headEnd/>
-                      <a:tailEnd/>
-                    </a:ln>
-                  </pic:spPr>
-                </pic:pic>
-              </a:graphicData>
-            </a:graphic>
-          </wp:inline>
-        </w:drawing>
-      </w:r>
-    </w:p>
-    <w:p>
-      <w:pPr>
-        <w:pStyle w:val="BodyText"/>
-      </w:pPr>
-      <w:r>
-        <w:t xml:space="preserve">We can make a histogram to see the distribution of bill lengths.</w:t>
-      </w:r>
-    </w:p>
-    <w:p>
-      <w:pPr>
-        <w:pStyle w:val="BodyText"/>
-      </w:pPr>
-      <w:r>
-        <w:drawing>
-          <wp:inline>
-            <wp:extent cx="5334000" cy="4267200"/>
-            <wp:effectExtent b="0" l="0" r="0" t="0"/>
-            <wp:docPr descr="" title="" id="27" name="Picture"/>
-            <a:graphic>
-              <a:graphicData uri="http://schemas.openxmlformats.org/drawingml/2006/picture">
-                <pic:pic>
-                  <pic:nvPicPr>
-                    <pic:cNvPr descr="penguins-report_files/figure-docx/unnamed-chunk-7-1.png" id="28" name="Picture"/>
-                    <pic:cNvPicPr>
-                      <a:picLocks noChangeArrowheads="1" noChangeAspect="1"/>
-                    </pic:cNvPicPr>
-                  </pic:nvPicPr>
-                  <pic:blipFill>
-                    <a:blip r:embed="rId26"/>
                     <a:stretch>
                       <a:fillRect/>
                     </a:stretch>
@@ -286,8 +192,8 @@
         <w:t xml:space="preserve">The chart shows the distribution of bill lengths. The average bill length is 43.5412281 millimeters.</w:t>
       </w:r>
     </w:p>
-    <w:bookmarkEnd w:id="29"/>
-    <w:bookmarkEnd w:id="30"/>
+    <w:bookmarkEnd w:id="23"/>
+    <w:bookmarkEnd w:id="24"/>
     <w:sectPr/>
   </w:body>
 </w:document>

</xml_diff>